<commit_message>
Added my name to the exam document
</commit_message>
<xml_diff>
--- a/Data Platform Engineer Exam.docx
+++ b/Data Platform Engineer Exam.docx
@@ -1,6 +1,6 @@
 
 <file path=word/document.xml><?xml version="1.0" encoding="utf-8"?>
-<w:document xmlns:o="urn:schemas-microsoft-com:office:office" xmlns:r="http://schemas.openxmlformats.org/officeDocument/2006/relationships" xmlns:v="urn:schemas-microsoft-com:vml" xmlns:w="http://schemas.openxmlformats.org/wordprocessingml/2006/main" xmlns:w10="urn:schemas-microsoft-com:office:word" xmlns:wp="http://schemas.openxmlformats.org/drawingml/2006/wordprocessingDrawing">
+<w:document xmlns:o="urn:schemas-microsoft-com:office:office" xmlns:r="http://schemas.openxmlformats.org/officeDocument/2006/relationships" xmlns:v="urn:schemas-microsoft-com:vml" xmlns:w="http://schemas.openxmlformats.org/wordprocessingml/2006/main" xmlns:w10="urn:schemas-microsoft-com:office:word" xmlns:wp="http://schemas.openxmlformats.org/drawingml/2006/wordprocessingDrawing" xmlns:wps="http://schemas.microsoft.com/office/word/2010/wordprocessingShape" xmlns:wpg="http://schemas.microsoft.com/office/word/2010/wordprocessingGroup" xmlns:mc="http://schemas.openxmlformats.org/markup-compatibility/2006" xmlns:wp14="http://schemas.microsoft.com/office/word/2010/wordprocessingDrawing" xmlns:w14="http://schemas.microsoft.com/office/word/2010/wordml" mc:Ignorable="w14 wp14">
   <w:body>
     <w:p>
       <w:pPr>
@@ -8,6 +8,7 @@
         <w:spacing w:before="60" w:after="60"/>
         <w:ind w:left="0" w:right="810" w:hanging="0"/>
         <w:rPr>
+          <w:b/>
           <w:b/>
           <w:bCs w:val="false"/>
         </w:rPr>
@@ -27,17 +28,28 @@
           <w:ilvl w:val="1"/>
           <w:numId w:val="1"/>
         </w:numPr>
+        <w:rPr/>
+      </w:pPr>
+      <w:r>
         <w:rPr>
           <w:rStyle w:val="Emphasis"/>
           <w:sz w:val="28"/>
         </w:rPr>
-      </w:pPr>
+        <w:t xml:space="preserve">Name:  </w:t>
+      </w:r>
       <w:r>
         <w:rPr>
           <w:rStyle w:val="Emphasis"/>
           <w:sz w:val="28"/>
         </w:rPr>
-        <w:t>Name:  ______________________</w:t>
+        <w:t>Iñigo Illan</w:t>
+      </w:r>
+      <w:r>
+        <w:rPr>
+          <w:rStyle w:val="Emphasis"/>
+          <w:sz w:val="28"/>
+        </w:rPr>
+        <w:t>______________</w:t>
       </w:r>
     </w:p>
     <w:p>
@@ -97,92 +109,278 @@
         <w:pStyle w:val="Normal"/>
         <w:rPr>
           <w:b/>
+          <w:b/>
+          <w:bCs/>
+          <w:i w:val="false"/>
+          <w:i w:val="false"/>
+          <w:iCs w:val="false"/>
+          <w:sz w:val="24"/>
+        </w:rPr>
+      </w:pPr>
+      <w:r>
+        <w:rPr>
+          <w:b/>
           <w:bCs/>
           <w:i w:val="false"/>
           <w:iCs w:val="false"/>
           <w:sz w:val="24"/>
         </w:rPr>
-      </w:pPr>
-      <w:r>
-        <w:rPr>
+        <w:t>video_id,ip,event_type</w:t>
+      </w:r>
+    </w:p>
+    <w:p>
+      <w:pPr>
+        <w:pStyle w:val="Normal"/>
+        <w:rPr/>
+      </w:pPr>
+      <w:r>
+        <w:rPr/>
+      </w:r>
+    </w:p>
+    <w:p>
+      <w:pPr>
+        <w:pStyle w:val="Normal"/>
+        <w:rPr>
+          <w:b/>
           <w:b/>
           <w:bCs/>
-          <w:i w:val="false"/>
-          <w:iCs w:val="false"/>
-          <w:sz w:val="24"/>
-        </w:rPr>
-        <w:t>video_id,ip,event_type</w:t>
-      </w:r>
-    </w:p>
-    <w:p>
-      <w:pPr>
-        <w:pStyle w:val="Normal"/>
-        <w:rPr/>
-      </w:pPr>
-      <w:r>
-        <w:rPr/>
-      </w:r>
-    </w:p>
-    <w:p>
-      <w:pPr>
-        <w:pStyle w:val="Normal"/>
+          <w:sz w:val="24"/>
+        </w:rPr>
+      </w:pPr>
+      <w:r>
+        <w:rPr>
+          <w:sz w:val="24"/>
+        </w:rPr>
+        <w:t xml:space="preserve">Column event_type can be any value of: </w:t>
+      </w:r>
+      <w:r>
         <w:rPr>
           <w:b/>
           <w:bCs/>
           <w:sz w:val="24"/>
         </w:rPr>
-      </w:pPr>
-      <w:r>
-        <w:rPr>
-          <w:sz w:val="24"/>
-        </w:rPr>
-        <w:t xml:space="preserve">Column event_type can be any value of: </w:t>
-      </w:r>
-      <w:r>
-        <w:rPr>
+        <w:t>view, click, impression</w:t>
+      </w:r>
+    </w:p>
+    <w:p>
+      <w:pPr>
+        <w:pStyle w:val="Normal"/>
+        <w:rPr/>
+      </w:pPr>
+      <w:r>
+        <w:rPr/>
+      </w:r>
+    </w:p>
+    <w:p>
+      <w:pPr>
+        <w:pStyle w:val="Normal"/>
+        <w:rPr>
+          <w:sz w:val="24"/>
+        </w:rPr>
+      </w:pPr>
+      <w:r>
+        <w:rPr>
+          <w:sz w:val="24"/>
+        </w:rPr>
+        <w:t>A sample file will look like this:</w:t>
+      </w:r>
+    </w:p>
+    <w:p>
+      <w:pPr>
+        <w:pStyle w:val="Normal"/>
+        <w:rPr/>
+      </w:pPr>
+      <w:r>
+        <w:rPr/>
+      </w:r>
+    </w:p>
+    <w:p>
+      <w:pPr>
+        <w:pStyle w:val="Normal"/>
+        <w:rPr>
+          <w:i/>
+          <w:i/>
+          <w:iCs/>
+          <w:sz w:val="24"/>
+        </w:rPr>
+      </w:pPr>
+      <w:r>
+        <w:rPr>
+          <w:i/>
+          <w:iCs/>
+          <w:sz w:val="24"/>
+        </w:rPr>
+        <w:t>1, 64.236.4.133, view</w:t>
+      </w:r>
+    </w:p>
+    <w:p>
+      <w:pPr>
+        <w:pStyle w:val="Normal"/>
+        <w:rPr>
+          <w:i/>
+          <w:i/>
+          <w:iCs/>
+          <w:sz w:val="24"/>
+        </w:rPr>
+      </w:pPr>
+      <w:r>
+        <w:rPr>
+          <w:i/>
+          <w:iCs/>
+          <w:sz w:val="24"/>
+        </w:rPr>
+        <w:t>1, 64.236.4.133, view</w:t>
+      </w:r>
+    </w:p>
+    <w:p>
+      <w:pPr>
+        <w:pStyle w:val="Normal"/>
+        <w:rPr>
+          <w:i/>
+          <w:i/>
+          <w:iCs/>
+          <w:sz w:val="24"/>
+        </w:rPr>
+      </w:pPr>
+      <w:r>
+        <w:rPr>
+          <w:i/>
+          <w:iCs/>
+          <w:sz w:val="24"/>
+        </w:rPr>
+        <w:t>2, 64.236.4.133, impression</w:t>
+      </w:r>
+    </w:p>
+    <w:p>
+      <w:pPr>
+        <w:pStyle w:val="Normal"/>
+        <w:rPr>
+          <w:i/>
+          <w:i/>
+          <w:iCs/>
+          <w:sz w:val="24"/>
+        </w:rPr>
+      </w:pPr>
+      <w:r>
+        <w:rPr>
+          <w:i/>
+          <w:iCs/>
+          <w:sz w:val="24"/>
+        </w:rPr>
+        <w:t>2, 54.72.128.142, click</w:t>
+      </w:r>
+    </w:p>
+    <w:p>
+      <w:pPr>
+        <w:pStyle w:val="Normal"/>
+        <w:rPr/>
+      </w:pPr>
+      <w:r>
+        <w:rPr/>
+      </w:r>
+    </w:p>
+    <w:p>
+      <w:pPr>
+        <w:pStyle w:val="Normal"/>
+        <w:rPr>
+          <w:sz w:val="24"/>
+        </w:rPr>
+      </w:pPr>
+      <w:r>
+        <w:rPr>
+          <w:sz w:val="24"/>
+        </w:rPr>
+        <w:t>Please modify Map Reduce Java program we've provided that will count how many views, impressions or clicks there are in the file per video_id and country_code. To detect the country code you will need to use the geoip library. The application we've provided has an example how to use it.</w:t>
+      </w:r>
+    </w:p>
+    <w:p>
+      <w:pPr>
+        <w:pStyle w:val="Normal"/>
+        <w:rPr/>
+      </w:pPr>
+      <w:r>
+        <w:rPr/>
+      </w:r>
+    </w:p>
+    <w:p>
+      <w:pPr>
+        <w:pStyle w:val="Normal"/>
+        <w:rPr>
+          <w:sz w:val="24"/>
+        </w:rPr>
+      </w:pPr>
+      <w:r>
+        <w:rPr>
+          <w:sz w:val="24"/>
+        </w:rPr>
+        <w:t>Format of the output file should be:</w:t>
+      </w:r>
+    </w:p>
+    <w:p>
+      <w:pPr>
+        <w:pStyle w:val="Normal"/>
+        <w:rPr/>
+      </w:pPr>
+      <w:r>
+        <w:rPr/>
+      </w:r>
+    </w:p>
+    <w:p>
+      <w:pPr>
+        <w:pStyle w:val="Normal"/>
+        <w:rPr>
+          <w:b/>
           <w:b/>
           <w:bCs/>
           <w:sz w:val="24"/>
         </w:rPr>
-        <w:t>view, click, impression</w:t>
-      </w:r>
-    </w:p>
-    <w:p>
-      <w:pPr>
-        <w:pStyle w:val="Normal"/>
-        <w:rPr/>
-      </w:pPr>
-      <w:r>
-        <w:rPr/>
-      </w:r>
-    </w:p>
-    <w:p>
-      <w:pPr>
-        <w:pStyle w:val="Normal"/>
-        <w:rPr>
-          <w:sz w:val="24"/>
-        </w:rPr>
-      </w:pPr>
-      <w:r>
-        <w:rPr>
-          <w:sz w:val="24"/>
-        </w:rPr>
-        <w:t>A sample file will look like this:</w:t>
-      </w:r>
-    </w:p>
-    <w:p>
-      <w:pPr>
-        <w:pStyle w:val="Normal"/>
-        <w:rPr/>
-      </w:pPr>
-      <w:r>
-        <w:rPr/>
-      </w:r>
-    </w:p>
-    <w:p>
-      <w:pPr>
-        <w:pStyle w:val="Normal"/>
-        <w:rPr>
+      </w:pPr>
+      <w:r>
+        <w:rPr>
+          <w:b/>
+          <w:bCs/>
+          <w:sz w:val="24"/>
+        </w:rPr>
+        <w:t>video_id, country_code, views, impressions, clicks</w:t>
+      </w:r>
+    </w:p>
+    <w:p>
+      <w:pPr>
+        <w:pStyle w:val="Normal"/>
+        <w:rPr/>
+      </w:pPr>
+      <w:r>
+        <w:rPr/>
+      </w:r>
+    </w:p>
+    <w:p>
+      <w:pPr>
+        <w:pStyle w:val="Normal"/>
+        <w:rPr>
+          <w:sz w:val="24"/>
+        </w:rPr>
+      </w:pPr>
+      <w:r>
+        <w:rPr>
+          <w:sz w:val="24"/>
+        </w:rPr>
+        <w:t>Output for the above input will look like this:</w:t>
+      </w:r>
+    </w:p>
+    <w:p>
+      <w:pPr>
+        <w:pStyle w:val="Normal"/>
+        <w:rPr/>
+      </w:pPr>
+      <w:r>
+        <w:rPr/>
+      </w:r>
+    </w:p>
+    <w:p>
+      <w:pPr>
+        <w:pStyle w:val="Normal"/>
+        <w:rPr>
+          <w:i/>
           <w:i/>
           <w:iCs/>
           <w:sz w:val="24"/>
@@ -194,13 +392,14 @@
           <w:iCs/>
           <w:sz w:val="24"/>
         </w:rPr>
-        <w:t>1, 64.236.4.133, view</w:t>
-      </w:r>
-    </w:p>
-    <w:p>
-      <w:pPr>
-        <w:pStyle w:val="Normal"/>
-        <w:rPr>
+        <w:t>1, UK, 2, 0, 0</w:t>
+      </w:r>
+    </w:p>
+    <w:p>
+      <w:pPr>
+        <w:pStyle w:val="Normal"/>
+        <w:rPr>
+          <w:i/>
           <w:i/>
           <w:iCs/>
           <w:sz w:val="24"/>
@@ -212,13 +411,14 @@
           <w:iCs/>
           <w:sz w:val="24"/>
         </w:rPr>
-        <w:t>1, 64.236.4.133, view</w:t>
-      </w:r>
-    </w:p>
-    <w:p>
-      <w:pPr>
-        <w:pStyle w:val="Normal"/>
-        <w:rPr>
+        <w:t>2, UK, 0, 1, 0</w:t>
+      </w:r>
+    </w:p>
+    <w:p>
+      <w:pPr>
+        <w:pStyle w:val="Normal"/>
+        <w:rPr>
+          <w:i/>
           <w:i/>
           <w:iCs/>
           <w:sz w:val="24"/>
@@ -230,131 +430,28 @@
           <w:iCs/>
           <w:sz w:val="24"/>
         </w:rPr>
-        <w:t>2, 64.236.4.133, impression</w:t>
-      </w:r>
-    </w:p>
-    <w:p>
-      <w:pPr>
-        <w:pStyle w:val="Normal"/>
-        <w:rPr>
-          <w:i/>
-          <w:iCs/>
-          <w:sz w:val="24"/>
-        </w:rPr>
-      </w:pPr>
-      <w:r>
-        <w:rPr>
-          <w:i/>
-          <w:iCs/>
-          <w:sz w:val="24"/>
-        </w:rPr>
-        <w:t>2, 54.72.128.142, click</w:t>
-      </w:r>
-    </w:p>
-    <w:p>
-      <w:pPr>
-        <w:pStyle w:val="Normal"/>
-        <w:rPr/>
-      </w:pPr>
-      <w:r>
-        <w:rPr/>
-      </w:r>
-    </w:p>
-    <w:p>
-      <w:pPr>
-        <w:pStyle w:val="Normal"/>
-        <w:rPr>
-          <w:sz w:val="24"/>
-        </w:rPr>
-      </w:pPr>
-      <w:r>
-        <w:rPr>
-          <w:sz w:val="24"/>
-        </w:rPr>
-        <w:t xml:space="preserve">Please </w:t>
-      </w:r>
-      <w:r>
-        <w:rPr>
-          <w:sz w:val="24"/>
-        </w:rPr>
-        <w:t>modify</w:t>
-      </w:r>
-      <w:r>
-        <w:rPr>
-          <w:sz w:val="24"/>
-        </w:rPr>
-        <w:t xml:space="preserve"> Map Reduce Java program </w:t>
-      </w:r>
-      <w:r>
-        <w:rPr>
-          <w:sz w:val="24"/>
-        </w:rPr>
-        <w:t>we've provided</w:t>
-      </w:r>
-      <w:r>
-        <w:rPr>
-          <w:sz w:val="24"/>
-        </w:rPr>
-        <w:t xml:space="preserve"> that will count how many views, impressions or clicks there are in the file per video_id and country_code. To detect the country code you will need to use the geoip library. </w:t>
-      </w:r>
-      <w:r>
-        <w:rPr>
-          <w:sz w:val="24"/>
-        </w:rPr>
-        <w:t>The application we've provided has an example how to use it.</w:t>
-      </w:r>
-    </w:p>
-    <w:p>
-      <w:pPr>
-        <w:pStyle w:val="Normal"/>
-        <w:rPr/>
-      </w:pPr>
-      <w:r>
-        <w:rPr/>
-      </w:r>
-    </w:p>
-    <w:p>
-      <w:pPr>
-        <w:pStyle w:val="Normal"/>
-        <w:rPr>
-          <w:sz w:val="24"/>
-        </w:rPr>
-      </w:pPr>
-      <w:r>
-        <w:rPr>
-          <w:sz w:val="24"/>
-        </w:rPr>
-        <w:t xml:space="preserve">Format of the output file </w:t>
-      </w:r>
-      <w:r>
-        <w:rPr>
-          <w:sz w:val="24"/>
-        </w:rPr>
-        <w:t>should be</w:t>
-      </w:r>
-      <w:r>
-        <w:rPr>
-          <w:sz w:val="24"/>
-        </w:rPr>
-        <w:t>:</w:t>
-      </w:r>
-    </w:p>
-    <w:p>
-      <w:pPr>
-        <w:pStyle w:val="Normal"/>
-        <w:rPr/>
-      </w:pPr>
-      <w:r>
-        <w:rPr/>
-      </w:r>
-    </w:p>
-    <w:p>
-      <w:pPr>
-        <w:pStyle w:val="Normal"/>
-        <w:rPr>
+        <w:t>2, US, 0, 0, 1</w:t>
+      </w:r>
+    </w:p>
+    <w:p>
+      <w:pPr>
+        <w:pStyle w:val="Normal"/>
+        <w:rPr/>
+      </w:pPr>
+      <w:r>
+        <w:rPr/>
+      </w:r>
+    </w:p>
+    <w:p>
+      <w:pPr>
+        <w:pStyle w:val="Normal"/>
+        <w:spacing w:lineRule="auto" w:line="360"/>
+        <w:rPr>
+          <w:b/>
           <w:b/>
           <w:bCs/>
           <w:sz w:val="24"/>
+          <w:szCs w:val="24"/>
         </w:rPr>
       </w:pPr>
       <w:r>
@@ -362,103 +459,9 @@
           <w:b/>
           <w:bCs/>
           <w:sz w:val="24"/>
-        </w:rPr>
-        <w:t>video_id, country_code, views, impressions, clicks</w:t>
-      </w:r>
-    </w:p>
-    <w:p>
-      <w:pPr>
-        <w:pStyle w:val="Normal"/>
-        <w:rPr/>
-      </w:pPr>
-      <w:r>
-        <w:rPr/>
-      </w:r>
-    </w:p>
-    <w:p>
-      <w:pPr>
-        <w:pStyle w:val="Normal"/>
-        <w:rPr>
-          <w:sz w:val="24"/>
-        </w:rPr>
-      </w:pPr>
-      <w:r>
-        <w:rPr>
-          <w:sz w:val="24"/>
-        </w:rPr>
-        <w:t>Output for the above input will look like this:</w:t>
-      </w:r>
-    </w:p>
-    <w:p>
-      <w:pPr>
-        <w:pStyle w:val="Normal"/>
-        <w:rPr/>
-      </w:pPr>
-      <w:r>
-        <w:rPr/>
-      </w:r>
-    </w:p>
-    <w:p>
-      <w:pPr>
-        <w:pStyle w:val="Normal"/>
-        <w:rPr>
-          <w:i/>
-          <w:iCs/>
-          <w:sz w:val="24"/>
-        </w:rPr>
-      </w:pPr>
-      <w:r>
-        <w:rPr>
-          <w:i/>
-          <w:iCs/>
-          <w:sz w:val="24"/>
-        </w:rPr>
-        <w:t>1, UK, 2, 0, 0</w:t>
-      </w:r>
-    </w:p>
-    <w:p>
-      <w:pPr>
-        <w:pStyle w:val="Normal"/>
-        <w:rPr>
-          <w:i/>
-          <w:iCs/>
-          <w:sz w:val="24"/>
-        </w:rPr>
-      </w:pPr>
-      <w:r>
-        <w:rPr>
-          <w:i/>
-          <w:iCs/>
-          <w:sz w:val="24"/>
-        </w:rPr>
-        <w:t>2, UK, 0, 1, 0</w:t>
-      </w:r>
-    </w:p>
-    <w:p>
-      <w:pPr>
-        <w:pStyle w:val="Normal"/>
-        <w:rPr>
-          <w:i/>
-          <w:iCs/>
-          <w:sz w:val="24"/>
-        </w:rPr>
-      </w:pPr>
-      <w:r>
-        <w:rPr>
-          <w:i/>
-          <w:iCs/>
-          <w:sz w:val="24"/>
-        </w:rPr>
-        <w:t>2, US, 0, 0, 1</w:t>
-      </w:r>
-    </w:p>
-    <w:p>
-      <w:pPr>
-        <w:pStyle w:val="Normal"/>
-        <w:rPr/>
-      </w:pPr>
-      <w:r>
-        <w:rPr/>
+          <w:szCs w:val="24"/>
+        </w:rPr>
+        <w:t>Expectations</w:t>
       </w:r>
     </w:p>
     <w:p>
@@ -466,27 +469,7 @@
         <w:pStyle w:val="Normal"/>
         <w:spacing w:lineRule="auto" w:line="360"/>
         <w:rPr>
-          <w:b/>
-          <w:bCs/>
-          <w:sz w:val="24"/>
-          <w:szCs w:val="24"/>
-        </w:rPr>
-      </w:pPr>
-      <w:r>
-        <w:rPr>
-          <w:b/>
-          <w:bCs/>
-          <w:sz w:val="24"/>
-          <w:szCs w:val="24"/>
-        </w:rPr>
-        <w:t>Expectations</w:t>
-      </w:r>
-    </w:p>
-    <w:p>
-      <w:pPr>
-        <w:pStyle w:val="Normal"/>
-        <w:spacing w:lineRule="auto" w:line="360"/>
-        <w:rPr>
+          <w:b w:val="false"/>
           <w:b w:val="false"/>
           <w:bCs w:val="false"/>
           <w:sz w:val="24"/>
@@ -514,7 +497,15 @@
           <w:bCs w:val="false"/>
           <w:sz w:val="24"/>
         </w:rPr>
-        <w:t xml:space="preserve"> you can. Demonstrate you</w:t>
+        <w:t xml:space="preserve"> you can. Demonstrate your design and unit testing skills. It's </w:t>
+      </w:r>
+      <w:r>
+        <w:rPr>
+          <w:b/>
+          <w:bCs/>
+          <w:sz w:val="24"/>
+        </w:rPr>
+        <w:t>important</w:t>
       </w:r>
       <w:r>
         <w:rPr>
@@ -522,7 +513,15 @@
           <w:bCs w:val="false"/>
           <w:sz w:val="24"/>
         </w:rPr>
-        <w:t>r</w:t>
+        <w:t xml:space="preserve"> for us to see you can write quality code and </w:t>
+      </w:r>
+      <w:r>
+        <w:rPr>
+          <w:b/>
+          <w:bCs/>
+          <w:sz w:val="24"/>
+        </w:rPr>
+        <w:t>not</w:t>
       </w:r>
       <w:r>
         <w:rPr>
@@ -530,71 +529,7 @@
           <w:bCs w:val="false"/>
           <w:sz w:val="24"/>
         </w:rPr>
-        <w:t xml:space="preserve"> design and </w:t>
-      </w:r>
-      <w:r>
-        <w:rPr>
-          <w:b w:val="false"/>
-          <w:bCs w:val="false"/>
-          <w:sz w:val="24"/>
-        </w:rPr>
-        <w:t>unit</w:t>
-      </w:r>
-      <w:r>
-        <w:rPr>
-          <w:b w:val="false"/>
-          <w:bCs w:val="false"/>
-          <w:sz w:val="24"/>
-        </w:rPr>
-        <w:t xml:space="preserve"> testing skills. It's </w:t>
-      </w:r>
-      <w:r>
-        <w:rPr>
-          <w:b/>
-          <w:bCs/>
-          <w:sz w:val="24"/>
-        </w:rPr>
-        <w:t>important</w:t>
-      </w:r>
-      <w:r>
-        <w:rPr>
-          <w:b w:val="false"/>
-          <w:bCs w:val="false"/>
-          <w:sz w:val="24"/>
-        </w:rPr>
-        <w:t xml:space="preserve"> for us to see you can write quality code and </w:t>
-      </w:r>
-      <w:r>
-        <w:rPr>
-          <w:b/>
-          <w:bCs/>
-          <w:sz w:val="24"/>
-        </w:rPr>
-        <w:t>not</w:t>
-      </w:r>
-      <w:r>
-        <w:rPr>
-          <w:b w:val="false"/>
-          <w:bCs w:val="false"/>
-          <w:sz w:val="24"/>
-        </w:rPr>
-        <w:t xml:space="preserve"> just code that works. Think about interfaces, abstractions, testability, performance, </w:t>
-      </w:r>
-      <w:r>
-        <w:rPr>
-          <w:b w:val="false"/>
-          <w:bCs w:val="false"/>
-          <w:sz w:val="24"/>
-        </w:rPr>
-        <w:t>exception handling</w:t>
-      </w:r>
-      <w:r>
-        <w:rPr>
-          <w:b w:val="false"/>
-          <w:bCs w:val="false"/>
-          <w:sz w:val="24"/>
-        </w:rPr>
-        <w:t>.</w:t>
+        <w:t xml:space="preserve"> just code that works. Think about interfaces, abstractions, testability, performance, exception handling.</w:t>
       </w:r>
     </w:p>
     <w:p>
@@ -611,13 +546,7 @@
       <w:pPr>
         <w:pStyle w:val="Normal"/>
         <w:spacing w:lineRule="auto" w:line="360"/>
-        <w:rPr>
-          <w:b w:val="false"/>
-          <w:bCs w:val="false"/>
-          <w:i w:val="false"/>
-          <w:iCs w:val="false"/>
-          <w:sz w:val="24"/>
-        </w:rPr>
+        <w:rPr/>
       </w:pPr>
       <w:r>
         <w:rPr>
@@ -668,7 +597,7 @@
 </file>
 
 <file path=word/footer1.xml><?xml version="1.0" encoding="utf-8"?>
-<w:ftr xmlns:o="urn:schemas-microsoft-com:office:office" xmlns:r="http://schemas.openxmlformats.org/officeDocument/2006/relationships" xmlns:v="urn:schemas-microsoft-com:vml" xmlns:w="http://schemas.openxmlformats.org/wordprocessingml/2006/main" xmlns:w10="urn:schemas-microsoft-com:office:word" xmlns:wp="http://schemas.openxmlformats.org/drawingml/2006/wordprocessingDrawing">
+<w:ftr xmlns:o="urn:schemas-microsoft-com:office:office" xmlns:r="http://schemas.openxmlformats.org/officeDocument/2006/relationships" xmlns:v="urn:schemas-microsoft-com:vml" xmlns:w="http://schemas.openxmlformats.org/wordprocessingml/2006/main" xmlns:w10="urn:schemas-microsoft-com:office:word" xmlns:wp="http://schemas.openxmlformats.org/drawingml/2006/wordprocessingDrawing" xmlns:wps="http://schemas.microsoft.com/office/word/2010/wordprocessingShape" xmlns:wpg="http://schemas.microsoft.com/office/word/2010/wordprocessingGroup" xmlns:mc="http://schemas.openxmlformats.org/markup-compatibility/2006" xmlns:wp14="http://schemas.microsoft.com/office/word/2010/wordprocessingDrawing" xmlns:w14="http://schemas.microsoft.com/office/word/2010/wordml" mc:Ignorable="w14 wp14">
   <w:p>
     <w:pPr>
       <w:pStyle w:val="Footer"/>
@@ -683,7 +612,7 @@
         <wp:inline distT="0" distB="0" distL="0" distR="0">
           <wp:extent cx="1457325" cy="457200"/>
           <wp:effectExtent l="0" t="0" r="0" b="0"/>
-          <wp:docPr id="0" name="Picture" descr=""/>
+          <wp:docPr id="1" name="Picture" descr=""/>
           <wp:cNvGraphicFramePr>
             <a:graphicFrameLocks xmlns:a="http://schemas.openxmlformats.org/drawingml/2006/main" noChangeAspect="1"/>
           </wp:cNvGraphicFramePr>
@@ -691,7 +620,7 @@
             <a:graphicData uri="http://schemas.openxmlformats.org/drawingml/2006/picture">
               <pic:pic xmlns:pic="http://schemas.openxmlformats.org/drawingml/2006/picture">
                 <pic:nvPicPr>
-                  <pic:cNvPr id="0" name="Picture" descr=""/>
+                  <pic:cNvPr id="1" name="Picture" descr=""/>
                   <pic:cNvPicPr>
                     <a:picLocks noChangeAspect="1" noChangeArrowheads="1"/>
                   </pic:cNvPicPr>
@@ -710,13 +639,6 @@
                   <a:prstGeom prst="rect">
                     <a:avLst/>
                   </a:prstGeom>
-                  <a:noFill/>
-                  <a:ln w="9525">
-                    <a:noFill/>
-                    <a:miter lim="800000"/>
-                    <a:headEnd/>
-                    <a:tailEnd/>
-                  </a:ln>
                 </pic:spPr>
               </pic:pic>
             </a:graphicData>
@@ -729,7 +651,7 @@
 </file>
 
 <file path=word/footer2.xml><?xml version="1.0" encoding="utf-8"?>
-<w:ftr xmlns:o="urn:schemas-microsoft-com:office:office" xmlns:r="http://schemas.openxmlformats.org/officeDocument/2006/relationships" xmlns:v="urn:schemas-microsoft-com:vml" xmlns:w="http://schemas.openxmlformats.org/wordprocessingml/2006/main" xmlns:w10="urn:schemas-microsoft-com:office:word" xmlns:wp="http://schemas.openxmlformats.org/drawingml/2006/wordprocessingDrawing">
+<w:ftr xmlns:o="urn:schemas-microsoft-com:office:office" xmlns:r="http://schemas.openxmlformats.org/officeDocument/2006/relationships" xmlns:v="urn:schemas-microsoft-com:vml" xmlns:w="http://schemas.openxmlformats.org/wordprocessingml/2006/main" xmlns:w10="urn:schemas-microsoft-com:office:word" xmlns:wp="http://schemas.openxmlformats.org/drawingml/2006/wordprocessingDrawing" xmlns:wps="http://schemas.microsoft.com/office/word/2010/wordprocessingShape" xmlns:wpg="http://schemas.microsoft.com/office/word/2010/wordprocessingGroup" xmlns:mc="http://schemas.openxmlformats.org/markup-compatibility/2006" xmlns:wp14="http://schemas.microsoft.com/office/word/2010/wordprocessingDrawing" xmlns:w14="http://schemas.microsoft.com/office/word/2010/wordml" mc:Ignorable="w14 wp14">
   <w:p>
     <w:pPr>
       <w:pStyle w:val="Footer"/>
@@ -738,7 +660,7 @@
         <w:tab w:val="right" w:pos="8640" w:leader="none"/>
         <w:tab w:val="right" w:pos="9990" w:leader="none"/>
       </w:tabs>
-      <w:ind w:left="0" w:right="-450" w:hanging="0"/>
+      <w:ind w:left="0" w:right="0" w:hanging="0"/>
       <w:rPr/>
     </w:pPr>
     <w:r>
@@ -757,7 +679,7 @@
         <wp:inline distT="0" distB="0" distL="0" distR="0">
           <wp:extent cx="1457325" cy="457200"/>
           <wp:effectExtent l="0" t="0" r="0" b="0"/>
-          <wp:docPr id="1" name="Picture" descr="A description..."/>
+          <wp:docPr id="2" name="Image1" descr="A description..."/>
           <wp:cNvGraphicFramePr>
             <a:graphicFrameLocks xmlns:a="http://schemas.openxmlformats.org/drawingml/2006/main" noChangeAspect="1"/>
           </wp:cNvGraphicFramePr>
@@ -765,7 +687,7 @@
             <a:graphicData uri="http://schemas.openxmlformats.org/drawingml/2006/picture">
               <pic:pic xmlns:pic="http://schemas.openxmlformats.org/drawingml/2006/picture">
                 <pic:nvPicPr>
-                  <pic:cNvPr id="1" name="Picture" descr="A description..."/>
+                  <pic:cNvPr id="2" name="Image1" descr="A description..."/>
                   <pic:cNvPicPr>
                     <a:picLocks noChangeAspect="1" noChangeArrowheads="1"/>
                   </pic:cNvPicPr>
@@ -784,13 +706,6 @@
                   <a:prstGeom prst="rect">
                     <a:avLst/>
                   </a:prstGeom>
-                  <a:noFill/>
-                  <a:ln w="9525">
-                    <a:noFill/>
-                    <a:miter lim="800000"/>
-                    <a:headEnd/>
-                    <a:tailEnd/>
-                  </a:ln>
                 </pic:spPr>
               </pic:pic>
             </a:graphicData>
@@ -803,7 +718,7 @@
 </file>
 
 <file path=word/header1.xml><?xml version="1.0" encoding="utf-8"?>
-<w:hdr xmlns:o="urn:schemas-microsoft-com:office:office" xmlns:r="http://schemas.openxmlformats.org/officeDocument/2006/relationships" xmlns:v="urn:schemas-microsoft-com:vml" xmlns:w="http://schemas.openxmlformats.org/wordprocessingml/2006/main" xmlns:w10="urn:schemas-microsoft-com:office:word" xmlns:wp="http://schemas.openxmlformats.org/drawingml/2006/wordprocessingDrawing">
+<w:hdr xmlns:o="urn:schemas-microsoft-com:office:office" xmlns:r="http://schemas.openxmlformats.org/officeDocument/2006/relationships" xmlns:v="urn:schemas-microsoft-com:vml" xmlns:w="http://schemas.openxmlformats.org/wordprocessingml/2006/main" xmlns:w10="urn:schemas-microsoft-com:office:word" xmlns:wp="http://schemas.openxmlformats.org/drawingml/2006/wordprocessingDrawing" xmlns:wps="http://schemas.microsoft.com/office/word/2010/wordprocessingShape" xmlns:wpg="http://schemas.microsoft.com/office/word/2010/wordprocessingGroup" xmlns:mc="http://schemas.openxmlformats.org/markup-compatibility/2006" xmlns:wp14="http://schemas.microsoft.com/office/word/2010/wordprocessingDrawing" xmlns:w14="http://schemas.microsoft.com/office/word/2010/wordml" mc:Ignorable="w14 wp14">
   <w:p>
     <w:pPr>
       <w:pStyle w:val="Header"/>
@@ -817,7 +732,7 @@
 </file>
 
 <file path=word/header2.xml><?xml version="1.0" encoding="utf-8"?>
-<w:hdr xmlns:o="urn:schemas-microsoft-com:office:office" xmlns:r="http://schemas.openxmlformats.org/officeDocument/2006/relationships" xmlns:v="urn:schemas-microsoft-com:vml" xmlns:w="http://schemas.openxmlformats.org/wordprocessingml/2006/main" xmlns:w10="urn:schemas-microsoft-com:office:word" xmlns:wp="http://schemas.openxmlformats.org/drawingml/2006/wordprocessingDrawing">
+<w:hdr xmlns:o="urn:schemas-microsoft-com:office:office" xmlns:r="http://schemas.openxmlformats.org/officeDocument/2006/relationships" xmlns:v="urn:schemas-microsoft-com:vml" xmlns:w="http://schemas.openxmlformats.org/wordprocessingml/2006/main" xmlns:w10="urn:schemas-microsoft-com:office:word" xmlns:wp="http://schemas.openxmlformats.org/drawingml/2006/wordprocessingDrawing" xmlns:wps="http://schemas.microsoft.com/office/word/2010/wordprocessingShape" xmlns:wpg="http://schemas.microsoft.com/office/word/2010/wordprocessingGroup" xmlns:mc="http://schemas.openxmlformats.org/markup-compatibility/2006" xmlns:wp14="http://schemas.microsoft.com/office/word/2010/wordprocessingDrawing" xmlns:w14="http://schemas.microsoft.com/office/word/2010/wordml" mc:Ignorable="w14 wp14">
   <w:p>
     <w:pPr>
       <w:pStyle w:val="Header"/>
@@ -1054,7 +969,7 @@
 </file>
 
 <file path=word/styles.xml><?xml version="1.0" encoding="utf-8"?>
-<w:styles xmlns:w="http://schemas.openxmlformats.org/wordprocessingml/2006/main">
+<w:styles xmlns:w="http://schemas.openxmlformats.org/wordprocessingml/2006/main" xmlns:w14="http://schemas.microsoft.com/office/word/2010/wordml" xmlns:mc="http://schemas.openxmlformats.org/markup-compatibility/2006" mc:Ignorable="w14">
   <w:docDefaults>
     <w:rPrDefault>
       <w:rPr>
@@ -1070,6 +985,7 @@
   </w:docDefaults>
   <w:style w:type="paragraph" w:styleId="Normal">
     <w:name w:val="Normal"/>
+    <w:qFormat/>
     <w:pPr>
       <w:widowControl/>
       <w:tabs>
@@ -1090,6 +1006,7 @@
   <w:style w:type="paragraph" w:styleId="Heading1">
     <w:name w:val="Heading 1"/>
     <w:basedOn w:val="Normal"/>
+    <w:qFormat/>
     <w:pPr>
       <w:keepNext/>
       <w:spacing w:before="60" w:after="60"/>
@@ -1105,6 +1022,7 @@
   <w:style w:type="paragraph" w:styleId="Heading2">
     <w:name w:val="Heading 2"/>
     <w:basedOn w:val="Normal"/>
+    <w:qFormat/>
     <w:pPr>
       <w:keepNext/>
       <w:spacing w:before="60" w:after="60"/>
@@ -1123,6 +1041,7 @@
   <w:style w:type="paragraph" w:styleId="Heading3">
     <w:name w:val="Heading 3"/>
     <w:basedOn w:val="Heading2"/>
+    <w:qFormat/>
     <w:pPr>
       <w:spacing w:before="240" w:after="60"/>
       <w:outlineLvl w:val="2"/>
@@ -1135,10 +1054,12 @@
   </w:style>
   <w:style w:type="character" w:styleId="DefaultParagraphFont">
     <w:name w:val="Default Paragraph Font"/>
+    <w:qFormat/>
     <w:rPr/>
   </w:style>
   <w:style w:type="character" w:styleId="ColorfulGridAccent1Char">
     <w:name w:val="Colorful Grid - Accent 1 Char"/>
+    <w:qFormat/>
     <w:rPr>
       <w:rFonts w:ascii="Calibri" w:hAnsi="Calibri"/>
       <w:i/>
@@ -1159,6 +1080,7 @@
   </w:style>
   <w:style w:type="character" w:styleId="Emphasis">
     <w:name w:val="Emphasis"/>
+    <w:qFormat/>
     <w:rPr>
       <w:i/>
       <w:iCs/>
@@ -1166,18 +1088,21 @@
   </w:style>
   <w:style w:type="character" w:styleId="HTMLPreformattedChar">
     <w:name w:val="HTML Preformatted Char"/>
+    <w:qFormat/>
     <w:rPr>
       <w:rFonts w:ascii="Courier New" w:hAnsi="Courier New" w:cs="Courier New"/>
     </w:rPr>
   </w:style>
   <w:style w:type="character" w:styleId="ListLabel1">
     <w:name w:val="ListLabel 1"/>
+    <w:qFormat/>
     <w:rPr>
       <w:rFonts w:cs="Courier New"/>
     </w:rPr>
   </w:style>
   <w:style w:type="character" w:styleId="ListLabel2">
     <w:name w:val="ListLabel 2"/>
+    <w:qFormat/>
     <w:rPr>
       <w:i w:val="false"/>
       <w:sz w:val="24"/>
@@ -1185,18 +1110,21 @@
   </w:style>
   <w:style w:type="character" w:styleId="ListLabel3">
     <w:name w:val="ListLabel 3"/>
+    <w:qFormat/>
     <w:rPr>
       <w:b w:val="false"/>
     </w:rPr>
   </w:style>
   <w:style w:type="character" w:styleId="ListLabel4">
     <w:name w:val="ListLabel 4"/>
+    <w:qFormat/>
     <w:rPr>
       <w:rFonts w:eastAsia="Times New Roman" w:cs="Times New Roman"/>
     </w:rPr>
   </w:style>
   <w:style w:type="character" w:styleId="Bullets">
     <w:name w:val="Bullets"/>
+    <w:qFormat/>
     <w:rPr>
       <w:rFonts w:ascii="OpenSymbol" w:hAnsi="OpenSymbol" w:eastAsia="OpenSymbol" w:cs="OpenSymbol"/>
     </w:rPr>
@@ -1205,6 +1133,7 @@
     <w:name w:val="Heading"/>
     <w:basedOn w:val="Normal"/>
     <w:next w:val="TextBody"/>
+    <w:qFormat/>
     <w:pPr>
       <w:keepNext/>
       <w:spacing w:before="240" w:after="120"/>
@@ -1234,6 +1163,7 @@
   <w:style w:type="paragraph" w:styleId="Caption">
     <w:name w:val="Caption"/>
     <w:basedOn w:val="Normal"/>
+    <w:qFormat/>
     <w:pPr>
       <w:suppressLineNumbers/>
       <w:spacing w:before="120" w:after="120"/>
@@ -1249,6 +1179,7 @@
   <w:style w:type="paragraph" w:styleId="Index">
     <w:name w:val="Index"/>
     <w:basedOn w:val="Normal"/>
+    <w:qFormat/>
     <w:pPr>
       <w:suppressLineNumbers/>
     </w:pPr>
@@ -1287,6 +1218,7 @@
   <w:style w:type="paragraph" w:styleId="ColorfulGridAccent11">
     <w:name w:val="Colorful Grid - Accent 11"/>
     <w:basedOn w:val="Normal"/>
+    <w:qFormat/>
     <w:pPr/>
     <w:rPr>
       <w:i/>
@@ -1348,6 +1280,7 @@
   <w:style w:type="paragraph" w:styleId="HTMLPreformatted">
     <w:name w:val="HTML Preformatted"/>
     <w:basedOn w:val="Normal"/>
+    <w:qFormat/>
     <w:pPr>
       <w:tabs>
         <w:tab w:val="left" w:pos="916" w:leader="none"/>
@@ -1378,6 +1311,7 @@
   <w:style w:type="paragraph" w:styleId="ListParagraph">
     <w:name w:val="List Paragraph"/>
     <w:basedOn w:val="Normal"/>
+    <w:qFormat/>
     <w:pPr>
       <w:ind w:left="720" w:right="0" w:hanging="0"/>
     </w:pPr>
@@ -1386,6 +1320,7 @@
   <w:style w:type="paragraph" w:styleId="TableContents">
     <w:name w:val="Table Contents"/>
     <w:basedOn w:val="Normal"/>
+    <w:qFormat/>
     <w:pPr>
       <w:suppressLineNumbers/>
     </w:pPr>
@@ -1394,6 +1329,7 @@
   <w:style w:type="paragraph" w:styleId="TableHeading">
     <w:name w:val="Table Heading"/>
     <w:basedOn w:val="TableContents"/>
+    <w:qFormat/>
     <w:pPr>
       <w:suppressLineNumbers/>
       <w:jc w:val="center"/>
@@ -1403,5 +1339,26 @@
       <w:bCs/>
     </w:rPr>
   </w:style>
+  <w:style w:type="paragraph" w:styleId="Quotations">
+    <w:name w:val="Quotations"/>
+    <w:basedOn w:val="Normal"/>
+    <w:qFormat/>
+    <w:pPr/>
+    <w:rPr/>
+  </w:style>
+  <w:style w:type="paragraph" w:styleId="Title">
+    <w:name w:val="Title"/>
+    <w:basedOn w:val="Heading"/>
+    <w:qFormat/>
+    <w:pPr/>
+    <w:rPr/>
+  </w:style>
+  <w:style w:type="paragraph" w:styleId="Subtitle">
+    <w:name w:val="Subtitle"/>
+    <w:basedOn w:val="Heading"/>
+    <w:qFormat/>
+    <w:pPr/>
+    <w:rPr/>
+  </w:style>
 </w:styles>
 </file>
</xml_diff>